<commit_message>
- updated design docs
</commit_message>
<xml_diff>
--- a/Docs/Design Docs.docx
+++ b/Docs/Design Docs.docx
@@ -5212,7 +5212,41 @@
           <w:sz w:val="26"/>
           <w:szCs w:val="26"/>
         </w:rPr>
-        <w:t xml:space="preserve"> (&gt; </w:t>
+        <w:t xml:space="preserve"> (</w:t>
+      </w:r>
+      <w:r>
+        <w:rPr>
+          <w:rFonts w:ascii="Times New Roman" w:hAnsi="Times New Roman" w:cs="Times New Roman"/>
+          <w:sz w:val="26"/>
+          <w:szCs w:val="26"/>
+        </w:rPr>
+        <w:t xml:space="preserve"> </w:t>
+      </w:r>
+      <w:proofErr w:type="spellStart"/>
+      <w:r>
+        <w:rPr>
+          <w:rFonts w:ascii="Times New Roman" w:hAnsi="Times New Roman" w:cs="Times New Roman"/>
+          <w:sz w:val="26"/>
+          <w:szCs w:val="26"/>
+        </w:rPr>
+        <w:t>phải</w:t>
+      </w:r>
+      <w:proofErr w:type="spellEnd"/>
+      <w:r>
+        <w:rPr>
+          <w:rFonts w:ascii="Times New Roman" w:hAnsi="Times New Roman" w:cs="Times New Roman"/>
+          <w:sz w:val="26"/>
+          <w:szCs w:val="26"/>
+        </w:rPr>
+        <w:t xml:space="preserve"> </w:t>
+      </w:r>
+      <w:r>
+        <w:rPr>
+          <w:rFonts w:ascii="Times New Roman" w:hAnsi="Times New Roman" w:cs="Times New Roman"/>
+          <w:sz w:val="26"/>
+          <w:szCs w:val="26"/>
+        </w:rPr>
+        <w:t xml:space="preserve">&gt; </w:t>
       </w:r>
       <w:proofErr w:type="spellStart"/>
       <w:r>
@@ -8915,6 +8949,42 @@
           <w:sz w:val="26"/>
           <w:szCs w:val="26"/>
         </w:rPr>
+        <w:t>/</w:t>
+      </w:r>
+      <w:proofErr w:type="spellStart"/>
+      <w:r>
+        <w:rPr>
+          <w:rFonts w:ascii="Times New Roman" w:hAnsi="Times New Roman" w:cs="Times New Roman"/>
+          <w:sz w:val="26"/>
+          <w:szCs w:val="26"/>
+        </w:rPr>
+        <w:t>cập</w:t>
+      </w:r>
+      <w:proofErr w:type="spellEnd"/>
+      <w:r>
+        <w:rPr>
+          <w:rFonts w:ascii="Times New Roman" w:hAnsi="Times New Roman" w:cs="Times New Roman"/>
+          <w:sz w:val="26"/>
+          <w:szCs w:val="26"/>
+        </w:rPr>
+        <w:t xml:space="preserve"> </w:t>
+      </w:r>
+      <w:proofErr w:type="spellStart"/>
+      <w:r>
+        <w:rPr>
+          <w:rFonts w:ascii="Times New Roman" w:hAnsi="Times New Roman" w:cs="Times New Roman"/>
+          <w:sz w:val="26"/>
+          <w:szCs w:val="26"/>
+        </w:rPr>
+        <w:t>nhật</w:t>
+      </w:r>
+      <w:proofErr w:type="spellEnd"/>
+      <w:r>
+        <w:rPr>
+          <w:rFonts w:ascii="Times New Roman" w:hAnsi="Times New Roman" w:cs="Times New Roman"/>
+          <w:sz w:val="26"/>
+          <w:szCs w:val="26"/>
+        </w:rPr>
         <w:t xml:space="preserve"> </w:t>
       </w:r>
       <w:proofErr w:type="spellStart"/>
@@ -9710,6 +9780,24 @@
           <w:sz w:val="26"/>
           <w:szCs w:val="26"/>
         </w:rPr>
+        <w:t>cập</w:t>
+      </w:r>
+      <w:proofErr w:type="spellEnd"/>
+      <w:r>
+        <w:rPr>
+          <w:rFonts w:ascii="Times New Roman" w:hAnsi="Times New Roman" w:cs="Times New Roman"/>
+          <w:sz w:val="26"/>
+          <w:szCs w:val="26"/>
+        </w:rPr>
+        <w:t xml:space="preserve"> </w:t>
+      </w:r>
+      <w:proofErr w:type="spellStart"/>
+      <w:r>
+        <w:rPr>
+          <w:rFonts w:ascii="Times New Roman" w:hAnsi="Times New Roman" w:cs="Times New Roman"/>
+          <w:sz w:val="26"/>
+          <w:szCs w:val="26"/>
+        </w:rPr>
         <w:t>n</w:t>
       </w:r>
       <w:r>
@@ -10006,6 +10094,42 @@
           <w:sz w:val="26"/>
           <w:szCs w:val="26"/>
         </w:rPr>
+        <w:t>cập</w:t>
+      </w:r>
+      <w:proofErr w:type="spellEnd"/>
+      <w:r>
+        <w:rPr>
+          <w:rFonts w:ascii="Times New Roman" w:hAnsi="Times New Roman" w:cs="Times New Roman"/>
+          <w:sz w:val="26"/>
+          <w:szCs w:val="26"/>
+        </w:rPr>
+        <w:t xml:space="preserve"> </w:t>
+      </w:r>
+      <w:proofErr w:type="spellStart"/>
+      <w:r>
+        <w:rPr>
+          <w:rFonts w:ascii="Times New Roman" w:hAnsi="Times New Roman" w:cs="Times New Roman"/>
+          <w:sz w:val="26"/>
+          <w:szCs w:val="26"/>
+        </w:rPr>
+        <w:t>nhật</w:t>
+      </w:r>
+      <w:proofErr w:type="spellEnd"/>
+      <w:r>
+        <w:rPr>
+          <w:rFonts w:ascii="Times New Roman" w:hAnsi="Times New Roman" w:cs="Times New Roman"/>
+          <w:sz w:val="26"/>
+          <w:szCs w:val="26"/>
+        </w:rPr>
+        <w:t xml:space="preserve"> </w:t>
+      </w:r>
+      <w:proofErr w:type="spellStart"/>
+      <w:r>
+        <w:rPr>
+          <w:rFonts w:ascii="Times New Roman" w:hAnsi="Times New Roman" w:cs="Times New Roman"/>
+          <w:sz w:val="26"/>
+          <w:szCs w:val="26"/>
+        </w:rPr>
         <w:t>đc</w:t>
       </w:r>
       <w:proofErr w:type="spellEnd"/>
@@ -10024,42 +10148,6 @@
           <w:sz w:val="26"/>
           <w:szCs w:val="26"/>
         </w:rPr>
-        <w:t>cập</w:t>
-      </w:r>
-      <w:proofErr w:type="spellEnd"/>
-      <w:r>
-        <w:rPr>
-          <w:rFonts w:ascii="Times New Roman" w:hAnsi="Times New Roman" w:cs="Times New Roman"/>
-          <w:sz w:val="26"/>
-          <w:szCs w:val="26"/>
-        </w:rPr>
-        <w:t xml:space="preserve"> </w:t>
-      </w:r>
-      <w:proofErr w:type="spellStart"/>
-      <w:r>
-        <w:rPr>
-          <w:rFonts w:ascii="Times New Roman" w:hAnsi="Times New Roman" w:cs="Times New Roman"/>
-          <w:sz w:val="26"/>
-          <w:szCs w:val="26"/>
-        </w:rPr>
-        <w:t>nhật</w:t>
-      </w:r>
-      <w:proofErr w:type="spellEnd"/>
-      <w:r>
-        <w:rPr>
-          <w:rFonts w:ascii="Times New Roman" w:hAnsi="Times New Roman" w:cs="Times New Roman"/>
-          <w:sz w:val="26"/>
-          <w:szCs w:val="26"/>
-        </w:rPr>
-        <w:t xml:space="preserve"> </w:t>
-      </w:r>
-      <w:proofErr w:type="spellStart"/>
-      <w:r>
-        <w:rPr>
-          <w:rFonts w:ascii="Times New Roman" w:hAnsi="Times New Roman" w:cs="Times New Roman"/>
-          <w:sz w:val="26"/>
-          <w:szCs w:val="26"/>
-        </w:rPr>
         <w:t>ngày</w:t>
       </w:r>
       <w:proofErr w:type="spellEnd"/>
@@ -10081,6 +10169,32 @@
         <w:t>mua</w:t>
       </w:r>
       <w:proofErr w:type="spellEnd"/>
+      <w:r>
+        <w:rPr>
+          <w:rFonts w:ascii="Times New Roman" w:hAnsi="Times New Roman" w:cs="Times New Roman"/>
+          <w:sz w:val="26"/>
+          <w:szCs w:val="26"/>
+        </w:rPr>
+        <w:t xml:space="preserve">, </w:t>
+      </w:r>
+      <w:proofErr w:type="spellStart"/>
+      <w:r>
+        <w:rPr>
+          <w:rFonts w:ascii="Times New Roman" w:hAnsi="Times New Roman" w:cs="Times New Roman"/>
+          <w:sz w:val="26"/>
+          <w:szCs w:val="26"/>
+        </w:rPr>
+        <w:t>mã</w:t>
+      </w:r>
+      <w:proofErr w:type="spellEnd"/>
+      <w:r>
+        <w:rPr>
+          <w:rFonts w:ascii="Times New Roman" w:hAnsi="Times New Roman" w:cs="Times New Roman"/>
+          <w:sz w:val="26"/>
+          <w:szCs w:val="26"/>
+        </w:rPr>
+        <w:t xml:space="preserve"> thẻ</w:t>
+      </w:r>
       <w:r>
         <w:rPr>
           <w:rFonts w:ascii="Times New Roman" w:hAnsi="Times New Roman" w:cs="Times New Roman"/>
@@ -11964,8 +12078,16 @@
         <w:rPr>
           <w:szCs w:val="26"/>
         </w:rPr>
-        <w:t xml:space="preserve"> hàng</w:t>
-      </w:r>
+        <w:t xml:space="preserve"> </w:t>
+      </w:r>
+      <w:proofErr w:type="spellStart"/>
+      <w:r>
+        <w:rPr>
+          <w:szCs w:val="26"/>
+        </w:rPr>
+        <w:t>hàng</w:t>
+      </w:r>
+      <w:proofErr w:type="spellEnd"/>
       <w:r>
         <w:rPr>
           <w:szCs w:val="26"/>

</xml_diff>